<commit_message>
Update Cahier de charge zizou.docx
devoir
</commit_message>
<xml_diff>
--- a/1-Preproduction/Cahier de charge zizou.docx
+++ b/1-Preproduction/Cahier de charge zizou.docx
@@ -2,204 +2,7 @@
 <file path=word/document.xml><?xml version="1.0" encoding="utf-8"?>
 <w:document xmlns:wpc="http://schemas.microsoft.com/office/word/2010/wordprocessingCanvas" xmlns:cx="http://schemas.microsoft.com/office/drawing/2014/chartex" xmlns:cx1="http://schemas.microsoft.com/office/drawing/2015/9/8/chartex" xmlns:mc="http://schemas.openxmlformats.org/markup-compatibility/2006" xmlns:o="urn:schemas-microsoft-com:office:office" xmlns:r="http://schemas.openxmlformats.org/officeDocument/2006/relationships" xmlns:m="http://schemas.openxmlformats.org/officeDocument/2006/math" xmlns:v="urn:schemas-microsoft-com:vml" xmlns:wp14="http://schemas.microsoft.com/office/word/2010/wordprocessingDrawing" xmlns:wp="http://schemas.openxmlformats.org/drawingml/2006/wordprocessingDrawing" xmlns:w10="urn:schemas-microsoft-com:office:word" xmlns:w="http://schemas.openxmlformats.org/wordprocessingml/2006/main" xmlns:w14="http://schemas.microsoft.com/office/word/2010/wordml" xmlns:w15="http://schemas.microsoft.com/office/word/2012/wordml" xmlns:w16se="http://schemas.microsoft.com/office/word/2015/wordml/symex" xmlns:wpg="http://schemas.microsoft.com/office/word/2010/wordprocessingGroup" xmlns:wpi="http://schemas.microsoft.com/office/word/2010/wordprocessingInk" xmlns:wne="http://schemas.microsoft.com/office/word/2006/wordml" xmlns:wps="http://schemas.microsoft.com/office/word/2010/wordprocessingShape" mc:Ignorable="w14 w15 w16se wp14">
   <w:body>
-    <w:p>
-      <w:r>
-        <w:rPr>
-          <w:noProof/>
-        </w:rPr>
-        <mc:AlternateContent>
-          <mc:Choice Requires="wps">
-            <w:drawing>
-              <wp:anchor distT="45720" distB="45720" distL="114300" distR="114300" simplePos="0" relativeHeight="251661312" behindDoc="0" locked="0" layoutInCell="1" allowOverlap="1" wp14:anchorId="45119897" wp14:editId="4F17B338">
-                <wp:simplePos x="0" y="0"/>
-                <wp:positionH relativeFrom="column">
-                  <wp:posOffset>4352925</wp:posOffset>
-                </wp:positionH>
-                <wp:positionV relativeFrom="paragraph">
-                  <wp:posOffset>180975</wp:posOffset>
-                </wp:positionV>
-                <wp:extent cx="1240155" cy="981075"/>
-                <wp:effectExtent l="0" t="0" r="17145" b="28575"/>
-                <wp:wrapSquare wrapText="bothSides"/>
-                <wp:docPr id="217" name="Zone de texte 2"/>
-                <wp:cNvGraphicFramePr>
-                  <a:graphicFrameLocks xmlns:a="http://schemas.openxmlformats.org/drawingml/2006/main"/>
-                </wp:cNvGraphicFramePr>
-                <a:graphic xmlns:a="http://schemas.openxmlformats.org/drawingml/2006/main">
-                  <a:graphicData uri="http://schemas.microsoft.com/office/word/2010/wordprocessingShape">
-                    <wps:wsp>
-                      <wps:cNvSpPr txBox="1">
-                        <a:spLocks noChangeArrowheads="1"/>
-                      </wps:cNvSpPr>
-                      <wps:spPr bwMode="auto">
-                        <a:xfrm>
-                          <a:off x="0" y="0"/>
-                          <a:ext cx="1240155" cy="981075"/>
-                        </a:xfrm>
-                        <a:prstGeom prst="rect">
-                          <a:avLst/>
-                        </a:prstGeom>
-                        <a:solidFill>
-                          <a:srgbClr val="FFFFFF"/>
-                        </a:solidFill>
-                        <a:ln w="9525">
-                          <a:solidFill>
-                            <a:srgbClr val="000000"/>
-                          </a:solidFill>
-                          <a:miter lim="800000"/>
-                          <a:headEnd/>
-                          <a:tailEnd/>
-                        </a:ln>
-                      </wps:spPr>
-                      <wps:txbx>
-                        <w:txbxContent>
-                          <w:p>
-                            <w:r>
-                              <w:rPr>
-                                <w:noProof/>
-                                <w:lang w:eastAsia="fr-FR"/>
-                              </w:rPr>
-                              <w:drawing>
-                                <wp:inline distT="0" distB="0" distL="0" distR="0" wp14:anchorId="786201BD" wp14:editId="62E99AE1">
-                                  <wp:extent cx="1019332" cy="885825"/>
-                                  <wp:effectExtent l="0" t="0" r="9525" b="0"/>
-                                  <wp:docPr id="2" name="Image 2" descr="C:\Users\HP\Documents\first out\WhatsApp Image 2023-06-16 à 15.31.43.jpg"/>
-                                  <wp:cNvGraphicFramePr>
-                                    <a:graphicFrameLocks xmlns:a="http://schemas.openxmlformats.org/drawingml/2006/main" noChangeAspect="1"/>
-                                  </wp:cNvGraphicFramePr>
-                                  <a:graphic xmlns:a="http://schemas.openxmlformats.org/drawingml/2006/main">
-                                    <a:graphicData uri="http://schemas.openxmlformats.org/drawingml/2006/picture">
-                                      <pic:pic xmlns:pic="http://schemas.openxmlformats.org/drawingml/2006/picture">
-                                        <pic:nvPicPr>
-                                          <pic:cNvPr id="0" name="Picture 1" descr="C:\Users\HP\Documents\first out\WhatsApp Image 2023-06-16 à 15.31.43.jpg"/>
-                                          <pic:cNvPicPr>
-                                            <a:picLocks noChangeAspect="1" noChangeArrowheads="1"/>
-                                          </pic:cNvPicPr>
-                                        </pic:nvPicPr>
-                                        <pic:blipFill>
-                                          <a:blip r:embed="rId9">
-                                            <a:extLst>
-                                              <a:ext uri="{28A0092B-C50C-407E-A947-70E740481C1C}">
-                                                <a14:useLocalDpi xmlns:a14="http://schemas.microsoft.com/office/drawing/2010/main" val="0"/>
-                                              </a:ext>
-                                            </a:extLst>
-                                          </a:blip>
-                                          <a:srcRect/>
-                                          <a:stretch>
-                                            <a:fillRect/>
-                                          </a:stretch>
-                                        </pic:blipFill>
-                                        <pic:spPr bwMode="auto">
-                                          <a:xfrm>
-                                            <a:off x="0" y="0"/>
-                                            <a:ext cx="1021223" cy="887469"/>
-                                          </a:xfrm>
-                                          <a:prstGeom prst="rect">
-                                            <a:avLst/>
-                                          </a:prstGeom>
-                                          <a:noFill/>
-                                          <a:ln>
-                                            <a:noFill/>
-                                          </a:ln>
-                                        </pic:spPr>
-                                      </pic:pic>
-                                    </a:graphicData>
-                                  </a:graphic>
-                                </wp:inline>
-                              </w:drawing>
-                            </w:r>
-                          </w:p>
-                        </w:txbxContent>
-                      </wps:txbx>
-                      <wps:bodyPr rot="0" vert="horz" wrap="square" lIns="91440" tIns="45720" rIns="91440" bIns="45720" anchor="t" anchorCtr="0">
-                        <a:noAutofit/>
-                      </wps:bodyPr>
-                    </wps:wsp>
-                  </a:graphicData>
-                </a:graphic>
-                <wp14:sizeRelH relativeFrom="margin">
-                  <wp14:pctWidth>0</wp14:pctWidth>
-                </wp14:sizeRelH>
-                <wp14:sizeRelV relativeFrom="margin">
-                  <wp14:pctHeight>0</wp14:pctHeight>
-                </wp14:sizeRelV>
-              </wp:anchor>
-            </w:drawing>
-          </mc:Choice>
-          <mc:Fallback>
-            <w:pict>
-              <v:shapetype w14:anchorId="45119897" id="_x0000_t202" coordsize="21600,21600" o:spt="202" path="m,l,21600r21600,l21600,xe">
-                <v:stroke joinstyle="miter"/>
-                <v:path gradientshapeok="t" o:connecttype="rect"/>
-              </v:shapetype>
-              <v:shape id="Zone de texte 2" o:spid="_x0000_s1026" type="#_x0000_t202" style="position:absolute;margin-left:342.75pt;margin-top:14.25pt;width:97.65pt;height:77.25pt;z-index:251661312;visibility:visible;mso-wrap-style:square;mso-width-percent:0;mso-height-percent:0;mso-wrap-distance-left:9pt;mso-wrap-distance-top:3.6pt;mso-wrap-distance-right:9pt;mso-wrap-distance-bottom:3.6pt;mso-position-horizontal:absolute;mso-position-horizontal-relative:text;mso-position-vertical:absolute;mso-position-vertical-relative:text;mso-width-percent:0;mso-height-percent:0;mso-width-relative:margin;mso-height-relative:margin;v-text-anchor:top" o:gfxdata="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">
-                <v:textbox>
-                  <w:txbxContent>
-                    <w:p>
-                      <w:r>
-                        <w:rPr>
-                          <w:noProof/>
-                          <w:lang w:eastAsia="fr-FR"/>
-                        </w:rPr>
-                        <w:drawing>
-                          <wp:inline distT="0" distB="0" distL="0" distR="0" wp14:anchorId="786201BD" wp14:editId="62E99AE1">
-                            <wp:extent cx="1019332" cy="885825"/>
-                            <wp:effectExtent l="0" t="0" r="9525" b="0"/>
-                            <wp:docPr id="2" name="Image 2" descr="C:\Users\HP\Documents\first out\WhatsApp Image 2023-06-16 à 15.31.43.jpg"/>
-                            <wp:cNvGraphicFramePr>
-                              <a:graphicFrameLocks xmlns:a="http://schemas.openxmlformats.org/drawingml/2006/main" noChangeAspect="1"/>
-                            </wp:cNvGraphicFramePr>
-                            <a:graphic xmlns:a="http://schemas.openxmlformats.org/drawingml/2006/main">
-                              <a:graphicData uri="http://schemas.openxmlformats.org/drawingml/2006/picture">
-                                <pic:pic xmlns:pic="http://schemas.openxmlformats.org/drawingml/2006/picture">
-                                  <pic:nvPicPr>
-                                    <pic:cNvPr id="0" name="Picture 1" descr="C:\Users\HP\Documents\first out\WhatsApp Image 2023-06-16 à 15.31.43.jpg"/>
-                                    <pic:cNvPicPr>
-                                      <a:picLocks noChangeAspect="1" noChangeArrowheads="1"/>
-                                    </pic:cNvPicPr>
-                                  </pic:nvPicPr>
-                                  <pic:blipFill>
-                                    <a:blip r:embed="rId9">
-                                      <a:extLst>
-                                        <a:ext uri="{28A0092B-C50C-407E-A947-70E740481C1C}">
-                                          <a14:useLocalDpi xmlns:a14="http://schemas.microsoft.com/office/drawing/2010/main" val="0"/>
-                                        </a:ext>
-                                      </a:extLst>
-                                    </a:blip>
-                                    <a:srcRect/>
-                                    <a:stretch>
-                                      <a:fillRect/>
-                                    </a:stretch>
-                                  </pic:blipFill>
-                                  <pic:spPr bwMode="auto">
-                                    <a:xfrm>
-                                      <a:off x="0" y="0"/>
-                                      <a:ext cx="1021223" cy="887469"/>
-                                    </a:xfrm>
-                                    <a:prstGeom prst="rect">
-                                      <a:avLst/>
-                                    </a:prstGeom>
-                                    <a:noFill/>
-                                    <a:ln>
-                                      <a:noFill/>
-                                    </a:ln>
-                                  </pic:spPr>
-                                </pic:pic>
-                              </a:graphicData>
-                            </a:graphic>
-                          </wp:inline>
-                        </w:drawing>
-                      </w:r>
-                    </w:p>
-                  </w:txbxContent>
-                </v:textbox>
-                <w10:wrap type="square"/>
-              </v:shape>
-            </w:pict>
-          </mc:Fallback>
-        </mc:AlternateContent>
-      </w:r>
-    </w:p>
+    <w:p/>
     <w:sdt>
       <w:sdtPr>
         <w:id w:val="988446320"/>
@@ -219,6 +22,201 @@
       </w:sdtEndPr>
       <w:sdtContent>
         <w:p>
+          <w:r>
+            <w:rPr>
+              <w:noProof/>
+              <w:lang w:eastAsia="fr-FR"/>
+            </w:rPr>
+            <mc:AlternateContent>
+              <mc:Choice Requires="wps">
+                <w:drawing>
+                  <wp:anchor distT="45720" distB="45720" distL="114300" distR="114300" simplePos="0" relativeHeight="251661312" behindDoc="0" locked="0" layoutInCell="1" allowOverlap="1" wp14:anchorId="45119897" wp14:editId="1CB0FEDF">
+                    <wp:simplePos x="0" y="0"/>
+                    <wp:positionH relativeFrom="column">
+                      <wp:posOffset>4295775</wp:posOffset>
+                    </wp:positionH>
+                    <wp:positionV relativeFrom="paragraph">
+                      <wp:posOffset>95250</wp:posOffset>
+                    </wp:positionV>
+                    <wp:extent cx="1240155" cy="1181100"/>
+                    <wp:effectExtent l="0" t="0" r="0" b="0"/>
+                    <wp:wrapSquare wrapText="bothSides"/>
+                    <wp:docPr id="217" name="Zone de texte 2"/>
+                    <wp:cNvGraphicFramePr>
+                      <a:graphicFrameLocks xmlns:a="http://schemas.openxmlformats.org/drawingml/2006/main"/>
+                    </wp:cNvGraphicFramePr>
+                    <a:graphic xmlns:a="http://schemas.openxmlformats.org/drawingml/2006/main">
+                      <a:graphicData uri="http://schemas.microsoft.com/office/word/2010/wordprocessingShape">
+                        <wps:wsp>
+                          <wps:cNvSpPr txBox="1">
+                            <a:spLocks noChangeArrowheads="1"/>
+                          </wps:cNvSpPr>
+                          <wps:spPr bwMode="auto">
+                            <a:xfrm>
+                              <a:off x="0" y="0"/>
+                              <a:ext cx="1240155" cy="1181100"/>
+                            </a:xfrm>
+                            <a:prstGeom prst="rect">
+                              <a:avLst/>
+                            </a:prstGeom>
+                            <a:solidFill>
+                              <a:srgbClr val="FFFFFF"/>
+                            </a:solidFill>
+                            <a:ln w="9525">
+                              <a:noFill/>
+                              <a:miter lim="800000"/>
+                              <a:headEnd/>
+                              <a:tailEnd/>
+                            </a:ln>
+                          </wps:spPr>
+                          <wps:txbx>
+                            <w:txbxContent>
+                              <w:p>
+                                <w:r>
+                                  <w:rPr>
+                                    <w:noProof/>
+                                    <w:lang w:eastAsia="fr-FR"/>
+                                  </w:rPr>
+                                  <w:drawing>
+                                    <wp:inline distT="0" distB="0" distL="0" distR="0" wp14:anchorId="786201BD" wp14:editId="62E99AE1">
+                                      <wp:extent cx="1019332" cy="885825"/>
+                                      <wp:effectExtent l="0" t="0" r="9525" b="0"/>
+                                      <wp:docPr id="2" name="Image 2" descr="C:\Users\HP\Documents\first out\WhatsApp Image 2023-06-16 à 15.31.43.jpg"/>
+                                      <wp:cNvGraphicFramePr>
+                                        <a:graphicFrameLocks xmlns:a="http://schemas.openxmlformats.org/drawingml/2006/main" noChangeAspect="1"/>
+                                      </wp:cNvGraphicFramePr>
+                                      <a:graphic xmlns:a="http://schemas.openxmlformats.org/drawingml/2006/main">
+                                        <a:graphicData uri="http://schemas.openxmlformats.org/drawingml/2006/picture">
+                                          <pic:pic xmlns:pic="http://schemas.openxmlformats.org/drawingml/2006/picture">
+                                            <pic:nvPicPr>
+                                              <pic:cNvPr id="0" name="Picture 1" descr="C:\Users\HP\Documents\first out\WhatsApp Image 2023-06-16 à 15.31.43.jpg"/>
+                                              <pic:cNvPicPr>
+                                                <a:picLocks noChangeAspect="1" noChangeArrowheads="1"/>
+                                              </pic:cNvPicPr>
+                                            </pic:nvPicPr>
+                                            <pic:blipFill>
+                                              <a:blip r:embed="rId9">
+                                                <a:extLst>
+                                                  <a:ext uri="{28A0092B-C50C-407E-A947-70E740481C1C}">
+                                                    <a14:useLocalDpi xmlns:a14="http://schemas.microsoft.com/office/drawing/2010/main" val="0"/>
+                                                  </a:ext>
+                                                </a:extLst>
+                                              </a:blip>
+                                              <a:srcRect/>
+                                              <a:stretch>
+                                                <a:fillRect/>
+                                              </a:stretch>
+                                            </pic:blipFill>
+                                            <pic:spPr bwMode="auto">
+                                              <a:xfrm>
+                                                <a:off x="0" y="0"/>
+                                                <a:ext cx="1021223" cy="887469"/>
+                                              </a:xfrm>
+                                              <a:prstGeom prst="rect">
+                                                <a:avLst/>
+                                              </a:prstGeom>
+                                              <a:noFill/>
+                                              <a:ln>
+                                                <a:noFill/>
+                                              </a:ln>
+                                            </pic:spPr>
+                                          </pic:pic>
+                                        </a:graphicData>
+                                      </a:graphic>
+                                    </wp:inline>
+                                  </w:drawing>
+                                </w:r>
+                              </w:p>
+                            </w:txbxContent>
+                          </wps:txbx>
+                          <wps:bodyPr rot="0" vert="horz" wrap="square" lIns="91440" tIns="45720" rIns="91440" bIns="45720" anchor="t" anchorCtr="0">
+                            <a:noAutofit/>
+                          </wps:bodyPr>
+                        </wps:wsp>
+                      </a:graphicData>
+                    </a:graphic>
+                    <wp14:sizeRelH relativeFrom="margin">
+                      <wp14:pctWidth>0</wp14:pctWidth>
+                    </wp14:sizeRelH>
+                    <wp14:sizeRelV relativeFrom="margin">
+                      <wp14:pctHeight>0</wp14:pctHeight>
+                    </wp14:sizeRelV>
+                  </wp:anchor>
+                </w:drawing>
+              </mc:Choice>
+              <mc:Fallback>
+                <w:pict>
+                  <v:shapetype w14:anchorId="45119897" id="_x0000_t202" coordsize="21600,21600" o:spt="202" path="m,l,21600r21600,l21600,xe">
+                    <v:stroke joinstyle="miter"/>
+                    <v:path gradientshapeok="t" o:connecttype="rect"/>
+                  </v:shapetype>
+                  <v:shape id="Zone de texte 2" o:spid="_x0000_s1026" type="#_x0000_t202" style="position:absolute;margin-left:338.25pt;margin-top:7.5pt;width:97.65pt;height:93pt;z-index:251661312;visibility:visible;mso-wrap-style:square;mso-width-percent:0;mso-height-percent:0;mso-wrap-distance-left:9pt;mso-wrap-distance-top:3.6pt;mso-wrap-distance-right:9pt;mso-wrap-distance-bottom:3.6pt;mso-position-horizontal:absolute;mso-position-horizontal-relative:text;mso-position-vertical:absolute;mso-position-vertical-relative:text;mso-width-percent:0;mso-height-percent:0;mso-width-relative:margin;mso-height-relative:margin;v-text-anchor:top" o:gfxdata="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" stroked="f">
+                    <v:textbox>
+                      <w:txbxContent>
+                        <w:p>
+                          <w:r>
+                            <w:rPr>
+                              <w:noProof/>
+                              <w:lang w:eastAsia="fr-FR"/>
+                            </w:rPr>
+                            <w:drawing>
+                              <wp:inline distT="0" distB="0" distL="0" distR="0" wp14:anchorId="786201BD" wp14:editId="62E99AE1">
+                                <wp:extent cx="1019332" cy="885825"/>
+                                <wp:effectExtent l="0" t="0" r="9525" b="0"/>
+                                <wp:docPr id="2" name="Image 2" descr="C:\Users\HP\Documents\first out\WhatsApp Image 2023-06-16 à 15.31.43.jpg"/>
+                                <wp:cNvGraphicFramePr>
+                                  <a:graphicFrameLocks xmlns:a="http://schemas.openxmlformats.org/drawingml/2006/main" noChangeAspect="1"/>
+                                </wp:cNvGraphicFramePr>
+                                <a:graphic xmlns:a="http://schemas.openxmlformats.org/drawingml/2006/main">
+                                  <a:graphicData uri="http://schemas.openxmlformats.org/drawingml/2006/picture">
+                                    <pic:pic xmlns:pic="http://schemas.openxmlformats.org/drawingml/2006/picture">
+                                      <pic:nvPicPr>
+                                        <pic:cNvPr id="0" name="Picture 1" descr="C:\Users\HP\Documents\first out\WhatsApp Image 2023-06-16 à 15.31.43.jpg"/>
+                                        <pic:cNvPicPr>
+                                          <a:picLocks noChangeAspect="1" noChangeArrowheads="1"/>
+                                        </pic:cNvPicPr>
+                                      </pic:nvPicPr>
+                                      <pic:blipFill>
+                                        <a:blip r:embed="rId9">
+                                          <a:extLst>
+                                            <a:ext uri="{28A0092B-C50C-407E-A947-70E740481C1C}">
+                                              <a14:useLocalDpi xmlns:a14="http://schemas.microsoft.com/office/drawing/2010/main" val="0"/>
+                                            </a:ext>
+                                          </a:extLst>
+                                        </a:blip>
+                                        <a:srcRect/>
+                                        <a:stretch>
+                                          <a:fillRect/>
+                                        </a:stretch>
+                                      </pic:blipFill>
+                                      <pic:spPr bwMode="auto">
+                                        <a:xfrm>
+                                          <a:off x="0" y="0"/>
+                                          <a:ext cx="1021223" cy="887469"/>
+                                        </a:xfrm>
+                                        <a:prstGeom prst="rect">
+                                          <a:avLst/>
+                                        </a:prstGeom>
+                                        <a:noFill/>
+                                        <a:ln>
+                                          <a:noFill/>
+                                        </a:ln>
+                                      </pic:spPr>
+                                    </pic:pic>
+                                  </a:graphicData>
+                                </a:graphic>
+                              </wp:inline>
+                            </w:drawing>
+                          </w:r>
+                        </w:p>
+                      </w:txbxContent>
+                    </v:textbox>
+                    <w10:wrap type="square"/>
+                  </v:shape>
+                </w:pict>
+              </mc:Fallback>
+            </mc:AlternateContent>
+          </w:r>
           <w:r>
             <w:t xml:space="preserve">          </w:t>
           </w:r>
@@ -229,22 +227,20 @@
           </w:r>
           <w:r>
             <w:rPr>
-              <w:sz w:val="24"/>
+              <w:sz w:val="28"/>
             </w:rPr>
-            <w:t>N</w:t>
+            <w:t>Nom de la société </w:t>
           </w:r>
           <w:r>
             <w:rPr>
               <w:sz w:val="24"/>
             </w:rPr>
-            <w:t>om de la société </w:t>
-          </w:r>
-          <w:r>
             <w:t xml:space="preserve">: </w:t>
           </w:r>
           <w:r>
             <w:rPr>
-              <w:sz w:val="28"/>
+              <w:b/>
+              <w:sz w:val="36"/>
             </w:rPr>
             <w:t>GAJELABS</w:t>
           </w:r>
@@ -259,8 +255,6 @@
               <w:lang w:eastAsia="ja-JP"/>
             </w:rPr>
           </w:pPr>
-          <w:bookmarkStart w:id="0" w:name="_GoBack"/>
-          <w:bookmarkEnd w:id="0"/>
           <w:r>
             <w:rPr>
               <w:rFonts w:eastAsiaTheme="minorEastAsia"/>
@@ -268,7 +262,7 @@
               <w:color w:val="44546A" w:themeColor="text2"/>
               <w:sz w:val="20"/>
               <w:szCs w:val="20"/>
-              <w:lang w:eastAsia="ja-JP"/>
+              <w:lang w:eastAsia="fr-FR"/>
             </w:rPr>
             <mc:AlternateContent>
               <mc:Choice Requires="wps">
@@ -413,13 +407,11 @@
                                       <w:alias w:val="Services effectués par :"/>
                                       <w:tag w:val="Services effectués par :"/>
                                       <w:id w:val="2031139095"/>
-                                      <w:placeholder>
-                                        <w:docPart w:val="9A528C43A10C43B4AD2870972A312AB3"/>
-                                      </w:placeholder>
                                       <w:temporary/>
                                       <w:showingPlcHdr/>
                                       <w15:appearance w15:val="hidden"/>
                                     </w:sdtPr>
+                                    <w:sdtEndPr/>
                                     <w:sdtContent>
                                       <w:tc>
                                         <w:tcPr>
@@ -456,13 +448,11 @@
                                       <w:alias w:val="Services effectués pour :"/>
                                       <w:tag w:val="Services effectués pour :"/>
                                       <w:id w:val="-1181435142"/>
-                                      <w:placeholder>
-                                        <w:docPart w:val="284A26A89A91462BB2FB550EDA827CE0"/>
-                                      </w:placeholder>
                                       <w:temporary/>
                                       <w:showingPlcHdr/>
                                       <w15:appearance w15:val="hidden"/>
                                     </w:sdtPr>
+                                    <w:sdtEndPr/>
                                     <w:sdtContent>
                                       <w:tc>
                                         <w:tcPr>
@@ -510,13 +500,11 @@
                                         <w:alias w:val="Entrez la date du Cahier des charges :"/>
                                         <w:tag w:val="Entrez la date du Cahier des charges :"/>
                                         <w:id w:val="-51779874"/>
-                                        <w:placeholder>
-                                          <w:docPart w:val="D4207AB4FCF648AFA3148058EB3806DB"/>
-                                        </w:placeholder>
                                         <w:dataBinding w:prefixMappings="xmlns:ns0='http://purl.org/dc/elements/1.1/' xmlns:ns1='http://schemas.openxmlformats.org/package/2006/metadata/core-properties' " w:xpath="/ns1:coreProperties[1]/ns1:keywords[1]" w:storeItemID="{6C3C8BC8-F283-45AE-878A-BAB7291924A1}"/>
                                         <w15:appearance w15:val="hidden"/>
                                         <w:text/>
                                       </w:sdtPr>
+                                      <w:sdtEndPr/>
                                       <w:sdtContent>
                                         <w:p>
                                           <w:pPr>
@@ -563,13 +551,12 @@
                                         <w:alias w:val="Entrez l’adresse de l’entreprise :"/>
                                         <w:tag w:val="Entrez l’adresse de l’entreprise :"/>
                                         <w:id w:val="-1912224678"/>
-                                        <w:placeholder>
-                                          <w:docPart w:val="97E8AA6AB01A4E08952CEE209C62BED4"/>
-                                        </w:placeholder>
+                                        <w:showingPlcHdr/>
                                         <w:dataBinding w:prefixMappings="xmlns:ns0='http://schemas.microsoft.com/office/2006/coverPageProps' " w:xpath="/ns0:CoverPageProperties[1]/ns0:CompanyAddress[1]" w:storeItemID="{55AF091B-3C7A-41E3-B477-F2FDAA23CFDA}"/>
                                         <w15:appearance w15:val="hidden"/>
                                         <w:text w:multiLine="1"/>
                                       </w:sdtPr>
+                                      <w:sdtEndPr/>
                                       <w:sdtContent>
                                         <w:p>
                                           <w:pPr>
@@ -580,7 +567,7 @@
                                             <w:rPr>
                                               <w:rFonts w:ascii="Arial Black" w:hAnsi="Arial Black"/>
                                             </w:rPr>
-                                            <w:t>Gajelabssarl@gmail.com</w:t>
+                                            <w:t xml:space="preserve">     </w:t>
                                           </w:r>
                                         </w:p>
                                       </w:sdtContent>
@@ -612,13 +599,11 @@
                                           <w:alias w:val="Entrez le nom du client :"/>
                                           <w:tag w:val="Entrez le nom du client :"/>
                                           <w:id w:val="1547719949"/>
-                                          <w:placeholder>
-                                            <w:docPart w:val="F24366C031764AED947C1EC760EAA2EF"/>
-                                          </w:placeholder>
                                           <w:dataBinding w:prefixMappings="xmlns:ns0='http://purl.org/dc/elements/1.1/' xmlns:ns1='http://schemas.openxmlformats.org/package/2006/metadata/core-properties' " w:xpath="/ns1:coreProperties[1]/ns1:contentStatus[1]" w:storeItemID="{6C3C8BC8-F283-45AE-878A-BAB7291924A1}"/>
                                           <w15:appearance w15:val="hidden"/>
                                           <w:text/>
                                         </w:sdtPr>
+                                        <w:sdtEndPr/>
                                         <w:sdtContent>
                                           <w:r>
                                             <w:rPr>
@@ -712,7 +697,7 @@
               </mc:Choice>
               <mc:Fallback>
                 <w:pict>
-                  <v:rect w14:anchorId="0F747E79" id="Rectangle 4" o:spid="_x0000_s1027" style="position:absolute;margin-left:35.25pt;margin-top:128.85pt;width:473.25pt;height:286.5pt;z-index:-251653120;visibility:visible;mso-wrap-style:square;mso-width-percent:0;mso-height-percent:0;mso-wrap-distance-left:14.4pt;mso-wrap-distance-top:3.6pt;mso-wrap-distance-right:14.4pt;mso-wrap-distance-bottom:3.6pt;mso-position-horizontal:absolute;mso-position-horizontal-relative:text;mso-position-vertical:absolute;mso-position-vertical-relative:text;mso-width-percent:0;mso-height-percent:0;mso-width-relative:page;mso-height-relative:page;v-text-anchor:middle" o:gfxdata="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" o:allowoverlap="f" fillcolor="white [3201]" stroked="f" strokeweight="1pt">
+                  <v:rect w14:anchorId="0F747E79" id="Rectangle 4" o:spid="_x0000_s1027" style="position:absolute;margin-left:35.25pt;margin-top:128.85pt;width:473.25pt;height:286.5pt;z-index:-251653120;visibility:visible;mso-wrap-style:square;mso-width-percent:0;mso-height-percent:0;mso-wrap-distance-left:14.4pt;mso-wrap-distance-top:3.6pt;mso-wrap-distance-right:14.4pt;mso-wrap-distance-bottom:3.6pt;mso-position-horizontal:absolute;mso-position-horizontal-relative:text;mso-position-vertical:absolute;mso-position-vertical-relative:text;mso-width-percent:0;mso-height-percent:0;mso-width-relative:page;mso-height-relative:page;v-text-anchor:middle" o:gfxdata="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" o:allowoverlap="f" fillcolor="white [3201]" stroked="f" strokeweight="1pt">
                     <v:textbox inset="14.4pt,14.4pt,14.4pt,14.4pt">
                       <w:txbxContent>
                         <w:p>
@@ -804,13 +789,11 @@
                                 <w:alias w:val="Services effectués par :"/>
                                 <w:tag w:val="Services effectués par :"/>
                                 <w:id w:val="2031139095"/>
-                                <w:placeholder>
-                                  <w:docPart w:val="9A528C43A10C43B4AD2870972A312AB3"/>
-                                </w:placeholder>
                                 <w:temporary/>
                                 <w:showingPlcHdr/>
                                 <w15:appearance w15:val="hidden"/>
                               </w:sdtPr>
+                              <w:sdtEndPr/>
                               <w:sdtContent>
                                 <w:tc>
                                   <w:tcPr>
@@ -847,13 +830,11 @@
                                 <w:alias w:val="Services effectués pour :"/>
                                 <w:tag w:val="Services effectués pour :"/>
                                 <w:id w:val="-1181435142"/>
-                                <w:placeholder>
-                                  <w:docPart w:val="284A26A89A91462BB2FB550EDA827CE0"/>
-                                </w:placeholder>
                                 <w:temporary/>
                                 <w:showingPlcHdr/>
                                 <w15:appearance w15:val="hidden"/>
                               </w:sdtPr>
+                              <w:sdtEndPr/>
                               <w:sdtContent>
                                 <w:tc>
                                   <w:tcPr>
@@ -901,13 +882,11 @@
                                   <w:alias w:val="Entrez la date du Cahier des charges :"/>
                                   <w:tag w:val="Entrez la date du Cahier des charges :"/>
                                   <w:id w:val="-51779874"/>
-                                  <w:placeholder>
-                                    <w:docPart w:val="D4207AB4FCF648AFA3148058EB3806DB"/>
-                                  </w:placeholder>
                                   <w:dataBinding w:prefixMappings="xmlns:ns0='http://purl.org/dc/elements/1.1/' xmlns:ns1='http://schemas.openxmlformats.org/package/2006/metadata/core-properties' " w:xpath="/ns1:coreProperties[1]/ns1:keywords[1]" w:storeItemID="{6C3C8BC8-F283-45AE-878A-BAB7291924A1}"/>
                                   <w15:appearance w15:val="hidden"/>
                                   <w:text/>
                                 </w:sdtPr>
+                                <w:sdtEndPr/>
                                 <w:sdtContent>
                                   <w:p>
                                     <w:pPr>
@@ -954,13 +933,12 @@
                                   <w:alias w:val="Entrez l’adresse de l’entreprise :"/>
                                   <w:tag w:val="Entrez l’adresse de l’entreprise :"/>
                                   <w:id w:val="-1912224678"/>
-                                  <w:placeholder>
-                                    <w:docPart w:val="97E8AA6AB01A4E08952CEE209C62BED4"/>
-                                  </w:placeholder>
+                                  <w:showingPlcHdr/>
                                   <w:dataBinding w:prefixMappings="xmlns:ns0='http://schemas.microsoft.com/office/2006/coverPageProps' " w:xpath="/ns0:CoverPageProperties[1]/ns0:CompanyAddress[1]" w:storeItemID="{55AF091B-3C7A-41E3-B477-F2FDAA23CFDA}"/>
                                   <w15:appearance w15:val="hidden"/>
                                   <w:text w:multiLine="1"/>
                                 </w:sdtPr>
+                                <w:sdtEndPr/>
                                 <w:sdtContent>
                                   <w:p>
                                     <w:pPr>
@@ -971,7 +949,7 @@
                                       <w:rPr>
                                         <w:rFonts w:ascii="Arial Black" w:hAnsi="Arial Black"/>
                                       </w:rPr>
-                                      <w:t>Gajelabssarl@gmail.com</w:t>
+                                      <w:t xml:space="preserve">     </w:t>
                                     </w:r>
                                   </w:p>
                                 </w:sdtContent>
@@ -1003,13 +981,11 @@
                                     <w:alias w:val="Entrez le nom du client :"/>
                                     <w:tag w:val="Entrez le nom du client :"/>
                                     <w:id w:val="1547719949"/>
-                                    <w:placeholder>
-                                      <w:docPart w:val="F24366C031764AED947C1EC760EAA2EF"/>
-                                    </w:placeholder>
                                     <w:dataBinding w:prefixMappings="xmlns:ns0='http://purl.org/dc/elements/1.1/' xmlns:ns1='http://schemas.openxmlformats.org/package/2006/metadata/core-properties' " w:xpath="/ns1:coreProperties[1]/ns1:contentStatus[1]" w:storeItemID="{6C3C8BC8-F283-45AE-878A-BAB7291924A1}"/>
                                     <w15:appearance w15:val="hidden"/>
                                     <w:text/>
                                   </w:sdtPr>
+                                  <w:sdtEndPr/>
                                   <w:sdtContent>
                                     <w:r>
                                       <w:rPr>
@@ -1167,6 +1143,7 @@
                                     </w:placeholder>
                                     <w15:appearance w15:val="hidden"/>
                                   </w:sdtPr>
+                                  <w:sdtEndPr/>
                                   <w:sdtContent>
                                     <w:r>
                                       <w:rPr>
@@ -1265,6 +1242,8 @@
             <w:br w:type="page"/>
           </w:r>
         </w:p>
+        <w:bookmarkStart w:id="0" w:name="_GoBack" w:displacedByCustomXml="next"/>
+        <w:bookmarkEnd w:id="0" w:displacedByCustomXml="next"/>
       </w:sdtContent>
     </w:sdt>
     <w:p>
@@ -1291,6 +1270,7 @@
           <w:sz w:val="32"/>
           <w:u w:val="single"/>
         </w:rPr>
+        <w:lastRenderedPageBreak/>
         <w:t>PRESENTATION DU PROJET</w:t>
       </w:r>
     </w:p>
@@ -1359,43 +1339,7 @@
         <w:rPr>
           <w:rFonts w:ascii="Verdana" w:hAnsi="Verdana" w:cstheme="minorHAnsi"/>
         </w:rPr>
-        <w:t>GAJELABS SARL est une idée venue de MONSIEUR OUA</w:t>
-      </w:r>
-      <w:r>
-        <w:rPr>
-          <w:rFonts w:ascii="Verdana" w:hAnsi="Verdana" w:cstheme="minorHAnsi"/>
-        </w:rPr>
-        <w:t xml:space="preserve">NDJA GAETAN qui a entreprit de </w:t>
-      </w:r>
-      <w:r>
-        <w:rPr>
-          <w:rFonts w:ascii="Verdana" w:hAnsi="Verdana" w:cstheme="minorHAnsi"/>
-        </w:rPr>
-        <w:t>mettre sur pieds une filiale de l’entreprise au Cameroun spécialisé</w:t>
-      </w:r>
-      <w:r>
-        <w:rPr>
-          <w:rFonts w:ascii="Verdana" w:hAnsi="Verdana" w:cstheme="minorHAnsi"/>
-        </w:rPr>
-        <w:t xml:space="preserve"> pour un premier temps dans la </w:t>
-      </w:r>
-      <w:r>
-        <w:rPr>
-          <w:rFonts w:ascii="Verdana" w:hAnsi="Verdana" w:cstheme="minorHAnsi"/>
-        </w:rPr>
-        <w:t>prestation de service en informatique, toute en créant une application</w:t>
-      </w:r>
-      <w:r>
-        <w:rPr>
-          <w:rFonts w:ascii="Verdana" w:hAnsi="Verdana" w:cstheme="minorHAnsi"/>
-        </w:rPr>
-        <w:t xml:space="preserve"> de devise intelligente appelé </w:t>
-      </w:r>
-      <w:r>
-        <w:rPr>
-          <w:rFonts w:ascii="Verdana" w:hAnsi="Verdana" w:cstheme="minorHAnsi"/>
-        </w:rPr>
-        <w:t>SMART CURCENCY DETECTOR (SCD) crée en2014 avec 2 employés au début.</w:t>
+        <w:t>GAJELABS SARL est une idée venue de MONSIEUR OUANDJA GAETAN qui a entreprit de mettre sur pieds une filiale de l’entreprise au Cameroun spécialisé pour un premier temps dans la prestation de service en informatique, toute en créant une application de devise intelligente appelé SMART CURCENCY DETECTOR (SCD) crée en2014 avec 2 employés au début.</w:t>
       </w:r>
     </w:p>
     <w:p>
@@ -1409,32 +1353,7 @@
         <w:rPr>
           <w:rFonts w:ascii="Verdana" w:hAnsi="Verdana" w:cstheme="minorHAnsi"/>
         </w:rPr>
-        <w:lastRenderedPageBreak/>
-        <w:t>En 2020 l’entreprise Gajelabs Sarl connait son expansion en étant la prem</w:t>
-      </w:r>
-      <w:r>
-        <w:rPr>
-          <w:rFonts w:ascii="Verdana" w:hAnsi="Verdana" w:cstheme="minorHAnsi"/>
-        </w:rPr>
-        <w:t xml:space="preserve">ière application de conversion </w:t>
-      </w:r>
-      <w:r>
-        <w:rPr>
-          <w:rFonts w:ascii="Verdana" w:hAnsi="Verdana" w:cstheme="minorHAnsi"/>
-        </w:rPr>
-        <w:t xml:space="preserve">de devise dans le monde ayant principal concurrent WOOCS qui est une </w:t>
-      </w:r>
-      <w:r>
-        <w:rPr>
-          <w:rFonts w:ascii="Verdana" w:hAnsi="Verdana" w:cstheme="minorHAnsi"/>
-        </w:rPr>
-        <w:t xml:space="preserve">entreprise américaine basé aux </w:t>
-      </w:r>
-      <w:r>
-        <w:rPr>
-          <w:rFonts w:ascii="Verdana" w:hAnsi="Verdana" w:cstheme="minorHAnsi"/>
-        </w:rPr>
-        <w:t>USA.</w:t>
+        <w:t>En 2020 l’entreprise Gajelabs Sarl connait son expansion en étant la première application de conversion de devise dans le monde ayant principal concurrent WOOCS qui est une entreprise américaine basé aux USA.</w:t>
       </w:r>
     </w:p>
     <w:p>
@@ -1460,19 +1379,7 @@
         <w:rPr>
           <w:rFonts w:ascii="Verdana" w:hAnsi="Verdana" w:cstheme="minorHAnsi"/>
         </w:rPr>
-        <w:t>Gajelabs nommé à sa tête MONSIEUR TSALA ARNAUD comme di</w:t>
-      </w:r>
-      <w:r>
-        <w:rPr>
-          <w:rFonts w:ascii="Verdana" w:hAnsi="Verdana" w:cstheme="minorHAnsi"/>
-        </w:rPr>
-        <w:t xml:space="preserve">recteur général de Gajelabs au </w:t>
-      </w:r>
-      <w:r>
-        <w:rPr>
-          <w:rFonts w:ascii="Verdana" w:hAnsi="Verdana" w:cstheme="minorHAnsi"/>
-        </w:rPr>
-        <w:t>Cameroun, ces ainsi que l’entreprise sera structurée en Startup.</w:t>
+        <w:t>Gajelabs nommé à sa tête MONSIEUR TSALA ARNAUD comme directeur général de Gajelabs au Cameroun, ces ainsi que l’entreprise sera structurée en Startup.</w:t>
       </w:r>
     </w:p>
     <w:p>
@@ -1550,7 +1457,6 @@
         <w:rPr>
           <w:rFonts w:ascii="Verdana" w:hAnsi="Verdana" w:cstheme="minorHAnsi"/>
         </w:rPr>
-        <w:lastRenderedPageBreak/>
         <w:t>- Gajelabs hourrite qui est une entreprise de conception mécanique</w:t>
       </w:r>
     </w:p>
@@ -1577,25 +1483,7 @@
         <w:rPr>
           <w:rFonts w:ascii="Verdana" w:hAnsi="Verdana" w:cstheme="minorHAnsi"/>
         </w:rPr>
-        <w:t>En 2022 l’entreprise change le nom de son applicatio</w:t>
-      </w:r>
-      <w:r>
-        <w:rPr>
-          <w:rFonts w:ascii="Verdana" w:hAnsi="Verdana" w:cstheme="minorHAnsi"/>
-        </w:rPr>
-        <w:t xml:space="preserve">n (SCD) en SCM (SMART CURCENCY </w:t>
-      </w:r>
-      <w:r>
-        <w:rPr>
-          <w:rFonts w:ascii="Verdana" w:hAnsi="Verdana" w:cstheme="minorHAnsi"/>
-        </w:rPr>
-        <w:t>MANAGER), l’entreprise signe des partenariats dans le domaine de la médecine a</w:t>
-      </w:r>
-      <w:r>
-        <w:rPr>
-          <w:rFonts w:ascii="Verdana" w:hAnsi="Verdana" w:cstheme="minorHAnsi"/>
-        </w:rPr>
-        <w:t xml:space="preserve">vec Med </w:t>
+        <w:t xml:space="preserve">En 2022 l’entreprise change le nom de son application (SCD) en SCM (SMART CURCENCY MANAGER), l’entreprise signe des partenariats dans le domaine de la médecine avec Med </w:t>
       </w:r>
       <w:hyperlink r:id="rId10" w:history="1">
         <w:r>
@@ -1610,13 +1498,7 @@
         <w:rPr>
           <w:rFonts w:ascii="Verdana" w:hAnsi="Verdana" w:cstheme="minorHAnsi"/>
         </w:rPr>
-        <w:t xml:space="preserve"> et Eunamed</w:t>
-      </w:r>
-      <w:r>
-        <w:rPr>
-          <w:rFonts w:ascii="Verdana" w:hAnsi="Verdana" w:cstheme="minorHAnsi"/>
-        </w:rPr>
-        <w:t xml:space="preserve"> </w:t>
+        <w:t xml:space="preserve"> et Eunamed </w:t>
       </w:r>
       <w:hyperlink r:id="rId11" w:history="1">
         <w:r>
@@ -1631,13 +1513,7 @@
         <w:rPr>
           <w:rFonts w:ascii="Verdana" w:hAnsi="Verdana" w:cstheme="minorHAnsi"/>
         </w:rPr>
-        <w:t xml:space="preserve"> qui sont des entreprise CHILIENNE et dans le domaine du recrutement des profils pour recherche d’emploi avec </w:t>
-      </w:r>
-      <w:r>
-        <w:rPr>
-          <w:rFonts w:ascii="Verdana" w:hAnsi="Verdana" w:cstheme="minorHAnsi"/>
-        </w:rPr>
-        <w:t>ADVINCON</w:t>
+        <w:t xml:space="preserve"> qui sont des entreprise CHILIENNE et dans le domaine du recrutement des profils pour recherche d’emploi avec ADVINCON</w:t>
       </w:r>
       <w:hyperlink r:id="rId12" w:history="1">
         <w:r>
@@ -1698,6 +1574,7 @@
           <w:rFonts w:ascii="Verdana" w:hAnsi="Verdana"/>
           <w:sz w:val="24"/>
         </w:rPr>
+        <w:lastRenderedPageBreak/>
         <w:t>Objectifs</w:t>
       </w:r>
     </w:p>
@@ -1711,26 +1588,7 @@
         <w:rPr>
           <w:rFonts w:ascii="Verdana" w:hAnsi="Verdana"/>
         </w:rPr>
-        <w:lastRenderedPageBreak/>
-        <w:t>La migration du site web est définie comme l'ensemble des processus visant à transférer les données. L'objectif de cette migration est d'améliorer l'attrait du site web en ajoutant des fonctionnal</w:t>
-      </w:r>
-      <w:r>
-        <w:rPr>
-          <w:rFonts w:ascii="Verdana" w:hAnsi="Verdana"/>
-        </w:rPr>
-        <w:t>ités, en optimisant le design,</w:t>
-      </w:r>
-      <w:r>
-        <w:rPr>
-          <w:rFonts w:ascii="Verdana" w:hAnsi="Verdana"/>
-        </w:rPr>
-        <w:t xml:space="preserve"> en augmentant le taux de conve</w:t>
-      </w:r>
-      <w:r>
-        <w:rPr>
-          <w:rFonts w:ascii="Verdana" w:hAnsi="Verdana"/>
-        </w:rPr>
-        <w:t>rsion et de mettre en place le mis à jours nécessaires au niveau des contenus du site.</w:t>
+        <w:t>La migration du site web est définie comme l'ensemble des processus visant à transférer les données. L'objectif de cette migration est d'améliorer l'attrait du site web en ajoutant des fonctionnalités, en optimisant le design, en augmentant le taux de conversion et de mettre en place le mis à jours nécessaires au niveau des contenus du site.</w:t>
       </w:r>
     </w:p>
     <w:p>
@@ -1809,13 +1667,7 @@
         <w:rPr>
           <w:rFonts w:ascii="Verdana" w:hAnsi="Verdana" w:cstheme="minorHAnsi"/>
         </w:rPr>
-        <w:t xml:space="preserve">  </w:t>
-      </w:r>
-      <w:r>
-        <w:rPr>
-          <w:rFonts w:ascii="Verdana" w:hAnsi="Verdana" w:cstheme="minorHAnsi"/>
-        </w:rPr>
-        <w:t>Pour la migration du site web, les parties prenantes suivantes sont impliquées:</w:t>
+        <w:t xml:space="preserve">  Pour la migration du site web, les parties prenantes suivantes sont impliquées:</w:t>
       </w:r>
     </w:p>
     <w:p>
@@ -1843,7 +1695,6 @@
         <w:rPr>
           <w:rFonts w:ascii="Verdana" w:hAnsi="Verdana" w:cstheme="minorHAnsi"/>
         </w:rPr>
-        <w:lastRenderedPageBreak/>
         <w:t>- Équipe interne: Les membres de l'équipe chargés de la gestion du site web, du contenu, du design, du développement et de la coordination du projet de migration.</w:t>
       </w:r>
     </w:p>
@@ -1899,6 +1750,7 @@
         <w:jc w:val="center"/>
         <w:rPr>
           <w:rFonts w:ascii="Verdana" w:hAnsi="Verdana" w:cstheme="minorHAnsi"/>
+          <w:b/>
           <w:color w:val="2E74B5" w:themeColor="accent1" w:themeShade="BF"/>
           <w:sz w:val="32"/>
           <w:u w:val="single"/>
@@ -1907,6 +1759,7 @@
       <w:r>
         <w:rPr>
           <w:rFonts w:ascii="Verdana" w:hAnsi="Verdana" w:cstheme="minorHAnsi"/>
+          <w:b/>
           <w:color w:val="2E74B5" w:themeColor="accent1" w:themeShade="BF"/>
           <w:sz w:val="32"/>
           <w:u w:val="single"/>
@@ -1916,6 +1769,7 @@
       <w:r>
         <w:rPr>
           <w:rFonts w:ascii="Verdana" w:hAnsi="Verdana" w:cstheme="minorHAnsi"/>
+          <w:b/>
           <w:color w:val="2E74B5" w:themeColor="accent1" w:themeShade="BF"/>
           <w:sz w:val="32"/>
           <w:u w:val="single"/>
@@ -1978,7 +1832,6 @@
         <w:rPr>
           <w:rFonts w:ascii="Verdana" w:hAnsi="Verdana" w:cstheme="minorHAnsi"/>
         </w:rPr>
-        <w:lastRenderedPageBreak/>
         <w:t>La nouvelle architecture du site web sera définie comme suit:</w:t>
       </w:r>
     </w:p>
@@ -2110,6 +1963,7 @@
         <w:rPr>
           <w:rFonts w:ascii="Verdana" w:hAnsi="Verdana" w:cstheme="minorHAnsi"/>
         </w:rPr>
+        <w:lastRenderedPageBreak/>
         <w:t>Contenus à migrer</w:t>
       </w:r>
     </w:p>
@@ -2148,7 +2002,6 @@
         <w:rPr>
           <w:rFonts w:ascii="Verdana" w:hAnsi="Verdana" w:cstheme="minorHAnsi"/>
         </w:rPr>
-        <w:lastRenderedPageBreak/>
         <w:t xml:space="preserve">       </w:t>
       </w:r>
       <w:r>
@@ -2330,14 +2183,7 @@
         <w:rPr>
           <w:rFonts w:ascii="Verdana" w:hAnsi="Verdana" w:cstheme="minorHAnsi"/>
         </w:rPr>
-        <w:t xml:space="preserve">- Intégration des réseaux sociaux : Des fonctionnalités d'intégration des réseaux sociaux seront ajoutées pour </w:t>
-      </w:r>
-      <w:r>
-        <w:rPr>
-          <w:rFonts w:ascii="Verdana" w:hAnsi="Verdana" w:cstheme="minorHAnsi"/>
-        </w:rPr>
-        <w:lastRenderedPageBreak/>
-        <w:t xml:space="preserve">permettre aux utilisateurs de partager facilement le contenu du site sur les plateformes </w:t>
+        <w:t xml:space="preserve">- Intégration des réseaux sociaux : Des fonctionnalités d'intégration des réseaux sociaux seront ajoutées pour permettre aux utilisateurs de partager facilement le contenu du site sur les plateformes </w:t>
       </w:r>
       <w:r>
         <w:rPr>
@@ -2570,16 +2416,21 @@
         <w:jc w:val="center"/>
         <w:rPr>
           <w:rFonts w:ascii="Verdana" w:hAnsi="Verdana" w:cstheme="minorHAnsi"/>
+          <w:b/>
           <w:color w:val="2E74B5" w:themeColor="accent1" w:themeShade="BF"/>
           <w:sz w:val="32"/>
-        </w:rPr>
-      </w:pPr>
-      <w:r>
-        <w:rPr>
-          <w:rFonts w:ascii="Verdana" w:hAnsi="Verdana" w:cstheme="minorHAnsi"/>
+          <w:u w:val="single"/>
+        </w:rPr>
+      </w:pPr>
+      <w:r>
+        <w:rPr>
+          <w:rFonts w:ascii="Verdana" w:hAnsi="Verdana" w:cstheme="minorHAnsi"/>
+          <w:b/>
           <w:color w:val="2E74B5" w:themeColor="accent1" w:themeShade="BF"/>
           <w:sz w:val="32"/>
-        </w:rPr>
+          <w:u w:val="single"/>
+        </w:rPr>
+        <w:lastRenderedPageBreak/>
         <w:t>SPECIFICATIONS TECHNIQUES</w:t>
       </w:r>
     </w:p>
@@ -2634,31 +2485,13 @@
         <w:rPr>
           <w:rFonts w:ascii="Verdana" w:hAnsi="Verdana" w:cstheme="minorHAnsi"/>
         </w:rPr>
-        <w:t xml:space="preserve">La migration du site sera effectuée en utilisant la méthode du clonage manuel du site. Cela implique de copier manuellement les fichiers et la base de données du site WordPress vers un nouvel emplacement. Des outils tels qu'un client FTP et un outil de gestion de base de données comme </w:t>
-      </w:r>
-      <w:r>
-        <w:rPr>
-          <w:rFonts w:ascii="Verdana" w:hAnsi="Verdana" w:cstheme="minorHAnsi"/>
-        </w:rPr>
-        <w:t>phpmyadmin</w:t>
-      </w:r>
-      <w:r>
-        <w:rPr>
-          <w:rFonts w:ascii="Verdana" w:hAnsi="Verdana" w:cstheme="minorHAnsi"/>
-        </w:rPr>
-        <w:t xml:space="preserve"> seront utilisé</w:t>
-      </w:r>
-      <w:r>
-        <w:rPr>
-          <w:rFonts w:ascii="Verdana" w:hAnsi="Verdana" w:cstheme="minorHAnsi"/>
-        </w:rPr>
-        <w:t>s pour effectuer cette tâche</w:t>
-      </w:r>
-      <w:r>
-        <w:rPr>
-          <w:rFonts w:ascii="Verdana" w:hAnsi="Verdana" w:cstheme="minorHAnsi"/>
-        </w:rPr>
-        <w:t>.</w:t>
+        <w:t>La migration du site sera effectuée en utilisant la méthode du clonage manuel du site. Cela implique de copier manuellement les fichiers et la base de données du site WordPress vers un nouvel emplacement. Des outils tels qu'un client FTP et un outil de gestion de base de données comme phpmyadmin seront utilisé</w:t>
+      </w:r>
+      <w:r>
+        <w:rPr>
+          <w:rFonts w:ascii="Verdana" w:hAnsi="Verdana" w:cstheme="minorHAnsi"/>
+        </w:rPr>
+        <w:t>s pour effectuer cette tâche.</w:t>
       </w:r>
     </w:p>
     <w:p>
@@ -2697,14 +2530,7 @@
         <w:rPr>
           <w:rFonts w:ascii="Verdana" w:hAnsi="Verdana" w:cstheme="minorHAnsi"/>
         </w:rPr>
-        <w:t xml:space="preserve">Les besoins en termes d'hébergement seront déterminés en fonction des performances requises, de la capacité de stockage nécessaire et de la sauvegarde des </w:t>
-      </w:r>
-      <w:r>
-        <w:rPr>
-          <w:rFonts w:ascii="Verdana" w:hAnsi="Verdana" w:cstheme="minorHAnsi"/>
-        </w:rPr>
-        <w:lastRenderedPageBreak/>
-        <w:t>données. Il est important de choisir un service d'hébergement rapide, fiable et sé</w:t>
+        <w:t>Les besoins en termes d'hébergement seront déterminés en fonction des performances requises, de la capacité de stockage nécessaire et de la sauvegarde des données. Il est important de choisir un service d'hébergement rapide, fiable et sé</w:t>
       </w:r>
       <w:r>
         <w:rPr>
@@ -2893,13 +2719,7 @@
         <w:rPr>
           <w:rFonts w:ascii="Verdana" w:hAnsi="Verdana" w:cstheme="minorHAnsi"/>
         </w:rPr>
-        <w:t>Mise en place de sauvegardes régulières des fichiers et de la base de données pour p</w:t>
-      </w:r>
-      <w:r>
-        <w:rPr>
-          <w:rFonts w:ascii="Verdana" w:hAnsi="Verdana" w:cstheme="minorHAnsi"/>
-        </w:rPr>
-        <w:t>révenir toute perte de données.</w:t>
+        <w:t>Mise en place de sauvegardes régulières des fichiers et de la base de données pour prévenir toute perte de données.</w:t>
       </w:r>
     </w:p>
     <w:p>
@@ -2972,7 +2792,6 @@
         <w:rPr>
           <w:rFonts w:ascii="Verdana" w:hAnsi="Verdana" w:cstheme="minorHAnsi"/>
         </w:rPr>
-        <w:lastRenderedPageBreak/>
         <w:t>Lors de la migration du site, il est important de prendre en compte les aspects d'optimisation pour les moteurs de recherche (SEO). Voici</w:t>
       </w:r>
       <w:r>
@@ -3077,16 +2896,21 @@
         <w:jc w:val="center"/>
         <w:rPr>
           <w:rFonts w:ascii="Verdana" w:hAnsi="Verdana" w:cstheme="minorHAnsi"/>
+          <w:b/>
           <w:color w:val="2E74B5" w:themeColor="accent1" w:themeShade="BF"/>
           <w:sz w:val="32"/>
-        </w:rPr>
-      </w:pPr>
-      <w:r>
-        <w:rPr>
-          <w:rFonts w:ascii="Verdana" w:hAnsi="Verdana" w:cstheme="minorHAnsi"/>
+          <w:u w:val="single"/>
+        </w:rPr>
+      </w:pPr>
+      <w:r>
+        <w:rPr>
+          <w:rFonts w:ascii="Verdana" w:hAnsi="Verdana" w:cstheme="minorHAnsi"/>
+          <w:b/>
           <w:color w:val="2E74B5" w:themeColor="accent1" w:themeShade="BF"/>
           <w:sz w:val="32"/>
-        </w:rPr>
+          <w:u w:val="single"/>
+        </w:rPr>
+        <w:lastRenderedPageBreak/>
         <w:t>CALENDRIER ET LIVRABLES</w:t>
       </w:r>
     </w:p>
@@ -3271,44 +3095,64 @@
         <w:jc w:val="center"/>
         <w:rPr>
           <w:rFonts w:ascii="Verdana" w:hAnsi="Verdana" w:cstheme="minorHAnsi"/>
+          <w:b/>
           <w:color w:val="2E74B5" w:themeColor="accent1" w:themeShade="BF"/>
           <w:sz w:val="32"/>
           <w:szCs w:val="32"/>
-        </w:rPr>
-      </w:pPr>
-      <w:r>
-        <w:rPr>
-          <w:rFonts w:ascii="Verdana" w:hAnsi="Verdana" w:cstheme="minorHAnsi"/>
+          <w:u w:val="single"/>
+        </w:rPr>
+      </w:pPr>
+      <w:r>
+        <w:rPr>
+          <w:rFonts w:ascii="Verdana" w:hAnsi="Verdana" w:cstheme="minorHAnsi"/>
+          <w:b/>
           <w:color w:val="2E74B5" w:themeColor="accent1" w:themeShade="BF"/>
           <w:sz w:val="32"/>
           <w:szCs w:val="32"/>
+          <w:u w:val="single"/>
         </w:rPr>
         <w:t>BUDGET</w:t>
       </w:r>
       <w:r>
         <w:rPr>
           <w:rFonts w:ascii="Verdana" w:hAnsi="Verdana" w:cstheme="minorHAnsi"/>
+          <w:b/>
           <w:color w:val="2E74B5" w:themeColor="accent1" w:themeShade="BF"/>
           <w:sz w:val="32"/>
           <w:szCs w:val="32"/>
+          <w:u w:val="single"/>
         </w:rPr>
         <w:t xml:space="preserve"> DE LA MIGRATION</w:t>
       </w:r>
     </w:p>
     <w:p>
       <w:pPr>
+        <w:pStyle w:val="Paragraphedeliste"/>
         <w:tabs>
           <w:tab w:val="left" w:pos="6540"/>
         </w:tabs>
         <w:rPr>
           <w:rFonts w:ascii="Verdana" w:hAnsi="Verdana" w:cstheme="minorHAnsi"/>
-        </w:rPr>
-      </w:pPr>
-      <w:r>
-        <w:rPr>
-          <w:rFonts w:ascii="Verdana" w:hAnsi="Verdana" w:cstheme="minorHAnsi"/>
-        </w:rPr>
-        <w:lastRenderedPageBreak/>
+          <w:b/>
+          <w:color w:val="2E74B5" w:themeColor="accent1" w:themeShade="BF"/>
+          <w:szCs w:val="32"/>
+          <w:u w:val="single"/>
+        </w:rPr>
+      </w:pPr>
+    </w:p>
+    <w:p>
+      <w:pPr>
+        <w:tabs>
+          <w:tab w:val="left" w:pos="6540"/>
+        </w:tabs>
+        <w:rPr>
+          <w:rFonts w:ascii="Verdana" w:hAnsi="Verdana" w:cstheme="minorHAnsi"/>
+        </w:rPr>
+      </w:pPr>
+      <w:r>
+        <w:rPr>
+          <w:rFonts w:ascii="Verdana" w:hAnsi="Verdana" w:cstheme="minorHAnsi"/>
+        </w:rPr>
         <w:t>Le budget estimé pour l</w:t>
       </w:r>
       <w:r>
@@ -3396,13 +3240,7 @@
         <w:rPr>
           <w:rFonts w:ascii="Verdana" w:hAnsi="Verdana" w:cstheme="minorHAnsi"/>
         </w:rPr>
-        <w:t xml:space="preserve"> </w:t>
-      </w:r>
-      <w:r>
-        <w:rPr>
-          <w:rFonts w:ascii="Verdana" w:hAnsi="Verdana" w:cstheme="minorHAnsi"/>
-        </w:rPr>
-        <w:t>Coûts des employés :</w:t>
+        <w:t xml:space="preserve"> Coûts des employés :</w:t>
       </w:r>
     </w:p>
     <w:p>
@@ -3468,14 +3306,18 @@
         <w:jc w:val="center"/>
         <w:rPr>
           <w:rFonts w:ascii="Verdana" w:hAnsi="Verdana" w:cstheme="minorHAnsi"/>
+          <w:b/>
           <w:color w:val="2E74B5" w:themeColor="accent1" w:themeShade="BF"/>
-        </w:rPr>
-      </w:pPr>
-      <w:r>
-        <w:rPr>
-          <w:rFonts w:ascii="Verdana" w:hAnsi="Verdana" w:cstheme="minorHAnsi"/>
+          <w:u w:val="single"/>
+        </w:rPr>
+      </w:pPr>
+      <w:r>
+        <w:rPr>
+          <w:rFonts w:ascii="Verdana" w:hAnsi="Verdana" w:cstheme="minorHAnsi"/>
+          <w:b/>
           <w:color w:val="2E74B5" w:themeColor="accent1" w:themeShade="BF"/>
           <w:sz w:val="32"/>
+          <w:u w:val="single"/>
         </w:rPr>
         <w:t>MODALITES DE SUIVI ET DE VALIDATION</w:t>
       </w:r>
@@ -3567,7 +3409,6 @@
         <w:rPr>
           <w:rFonts w:ascii="Verdana" w:hAnsi="Verdana" w:cstheme="minorHAnsi"/>
         </w:rPr>
-        <w:lastRenderedPageBreak/>
         <w:t xml:space="preserve">    - </w:t>
       </w:r>
       <w:r>
@@ -3654,25 +3495,7 @@
         <w:rPr>
           <w:rFonts w:ascii="Verdana" w:hAnsi="Verdana" w:cstheme="minorHAnsi"/>
         </w:rPr>
-        <w:t>Mettez en place un processus de suivi</w:t>
-      </w:r>
-      <w:r>
-        <w:rPr>
-          <w:rFonts w:ascii="Verdana" w:hAnsi="Verdana" w:cstheme="minorHAnsi"/>
-        </w:rPr>
-        <w:t xml:space="preserve"> pour</w:t>
-      </w:r>
-      <w:r>
-        <w:rPr>
-          <w:rFonts w:ascii="Verdana" w:hAnsi="Verdana" w:cstheme="minorHAnsi"/>
-        </w:rPr>
-        <w:t xml:space="preserve"> effectu</w:t>
-      </w:r>
-      <w:r>
-        <w:rPr>
-          <w:rFonts w:ascii="Verdana" w:hAnsi="Verdana" w:cstheme="minorHAnsi"/>
-        </w:rPr>
-        <w:t>er les ajustements nécessaires.</w:t>
+        <w:t>Mettez en place un processus de suivi pour effectuer les ajustements nécessaires.</w:t>
       </w:r>
     </w:p>
     <w:p>
@@ -3700,13 +3523,7 @@
         <w:rPr>
           <w:rFonts w:ascii="Verdana" w:hAnsi="Verdana" w:cstheme="minorHAnsi"/>
         </w:rPr>
-        <w:t xml:space="preserve"> formation </w:t>
-      </w:r>
-      <w:r>
-        <w:rPr>
-          <w:rFonts w:ascii="Verdana" w:hAnsi="Verdana" w:cstheme="minorHAnsi"/>
-        </w:rPr>
-        <w:t>appropriée pour les utilisateurs finaux</w:t>
+        <w:t xml:space="preserve"> formation appropriée pour les utilisateurs finaux</w:t>
       </w:r>
       <w:r>
         <w:rPr>
@@ -3775,6 +3592,7 @@
         <w:docPartUnique/>
       </w:docPartObj>
     </w:sdtPr>
+    <w:sdtEndPr/>
     <w:sdtContent>
       <w:p>
         <w:pPr>
@@ -3865,7 +3683,7 @@
                                   <w:sz w:val="16"/>
                                   <w:szCs w:val="16"/>
                                 </w:rPr>
-                                <w:t>1</w:t>
+                                <w:t>5</w:t>
                               </w:r>
                               <w:r>
                                 <w:rPr>
@@ -3953,7 +3771,7 @@
                             <w:sz w:val="16"/>
                             <w:szCs w:val="16"/>
                           </w:rPr>
-                          <w:t>1</w:t>
+                          <w:t>5</w:t>
                         </w:r>
                         <w:r>
                           <w:rPr>
@@ -6435,39 +6253,7 @@
 </file>
 
 <file path=word/glossary/document.xml><?xml version="1.0" encoding="utf-8"?>
-<w:glossaryDocument xmlns:wpc="http://schemas.microsoft.com/office/word/2010/wordprocessingCanvas" xmlns:cx="http://schemas.microsoft.com/office/drawing/2014/chartex" xmlns:cx1="http://schemas.microsoft.com/office/drawing/2015/9/8/chartex" xmlns:mc="http://schemas.openxmlformats.org/markup-compatibility/2006" xmlns:o="urn:schemas-microsoft-com:office:office" xmlns:r="http://schemas.openxmlformats.org/officeDocument/2006/relationships" xmlns:m="http://schemas.openxmlformats.org/officeDocument/2006/math" xmlns:v="urn:schemas-microsoft-com:vml" xmlns:wp14="http://schemas.microsoft.com/office/word/2010/wordprocessingDrawing" xmlns:wp="http://schemas.openxmlformats.org/drawingml/2006/wordprocessingDrawing" xmlns:w10="urn:schemas-microsoft-com:office:word" xmlns:w="http://schemas.openxmlformats.org/wordprocessingml/2006/main" xmlns:w14="http://schemas.microsoft.com/office/word/2010/wordml" xmlns:w15="http://schemas.microsoft.com/office/word/2012/wordml" xmlns:w16se="http://schemas.microsoft.com/office/word/2015/wordml/symex" xmlns:wpg="http://schemas.microsoft.com/office/word/2010/wordprocessingGroup" xmlns:wpi="http://schemas.microsoft.com/office/word/2010/wordprocessingInk" xmlns:wne="http://schemas.microsoft.com/office/word/2006/wordml" xmlns:wps="http://schemas.microsoft.com/office/word/2010/wordprocessingShape" mc:Ignorable="w14 w15 w16se wp14">
-  <w:docParts>
-    <w:docPart>
-      <w:docPartPr>
-        <w:name w:val="48B31FE4B76946E59A945AA7B8ED7BA6"/>
-        <w:category>
-          <w:name w:val="Général"/>
-          <w:gallery w:val="placeholder"/>
-        </w:category>
-        <w:types>
-          <w:type w:val="bbPlcHdr"/>
-        </w:types>
-        <w:behaviors>
-          <w:behavior w:val="content"/>
-        </w:behaviors>
-        <w:guid w:val="{40B330CD-CCAE-4135-9FFE-4E1F59105899}"/>
-      </w:docPartPr>
-      <w:docPartBody>
-        <w:p>
-          <w:pPr>
-            <w:pStyle w:val="48B31FE4B76946E59A945AA7B8ED7BA6"/>
-          </w:pPr>
-          <w:r>
-            <w:rPr>
-              <w:rStyle w:val="Textedelespacerserv"/>
-            </w:rPr>
-            <w:t>Click or tap here to enter text.</w:t>
-          </w:r>
-        </w:p>
-      </w:docPartBody>
-    </w:docPart>
-  </w:docParts>
-</w:glossaryDocument>
+<w:glossaryDocument xmlns:wpc="http://schemas.microsoft.com/office/word/2010/wordprocessingCanvas" xmlns:cx="http://schemas.microsoft.com/office/drawing/2014/chartex" xmlns:cx1="http://schemas.microsoft.com/office/drawing/2015/9/8/chartex" xmlns:mc="http://schemas.openxmlformats.org/markup-compatibility/2006" xmlns:o="urn:schemas-microsoft-com:office:office" xmlns:r="http://schemas.openxmlformats.org/officeDocument/2006/relationships" xmlns:m="http://schemas.openxmlformats.org/officeDocument/2006/math" xmlns:v="urn:schemas-microsoft-com:vml" xmlns:wp14="http://schemas.microsoft.com/office/word/2010/wordprocessingDrawing" xmlns:wp="http://schemas.openxmlformats.org/drawingml/2006/wordprocessingDrawing" xmlns:w10="urn:schemas-microsoft-com:office:word" xmlns:w="http://schemas.openxmlformats.org/wordprocessingml/2006/main" xmlns:w14="http://schemas.microsoft.com/office/word/2010/wordml" xmlns:w15="http://schemas.microsoft.com/office/word/2012/wordml" xmlns:w16se="http://schemas.microsoft.com/office/word/2015/wordml/symex" xmlns:wpg="http://schemas.microsoft.com/office/word/2010/wordprocessingGroup" xmlns:wpi="http://schemas.microsoft.com/office/word/2010/wordprocessingInk" xmlns:wne="http://schemas.microsoft.com/office/word/2006/wordml" xmlns:wps="http://schemas.microsoft.com/office/word/2010/wordprocessingShape" mc:Ignorable="w14 w15 w16se wp14"/>
 </file>
 
 <file path=word/glossary/fontTable.xml><?xml version="1.0" encoding="utf-8"?>
@@ -6561,7 +6347,9 @@
   </w:compat>
   <w:rsids>
     <w:rsidRoot w:val="00DD253C"/>
+    <w:rsid w:val="00B679CC"/>
     <w:rsid w:val="00DD253C"/>
+    <w:rsid w:val="00F7733B"/>
   </w:rsids>
   <m:mathPr>
     <m:mathFont m:val="Cambria Math"/>
@@ -7511,7 +7299,7 @@
 </file>
 
 <file path=customXml/itemProps2.xml><?xml version="1.0" encoding="utf-8"?>
-<ds:datastoreItem xmlns:ds="http://schemas.openxmlformats.org/officeDocument/2006/customXml" ds:itemID="{98F13AE6-6906-4C91-BADA-15A406E70471}">
+<ds:datastoreItem xmlns:ds="http://schemas.openxmlformats.org/officeDocument/2006/customXml" ds:itemID="{ADBCE7F9-878B-4D26-AE07-DC50677B5717}">
   <ds:schemaRefs>
     <ds:schemaRef ds:uri="http://schemas.openxmlformats.org/officeDocument/2006/bibliography"/>
   </ds:schemaRefs>

</xml_diff>